<commit_message>
play button, latex user manual added
</commit_message>
<xml_diff>
--- a/User documentation/Felhasználói dokumentáció.docx
+++ b/User documentation/Felhasználói dokumentáció.docx
@@ -310,19 +310,17 @@
         </w:rPr>
         <w:t xml:space="preserve">A program alapvetően okostelefonra készült, azonban bármilyen </w:t>
       </w:r>
-      <w:proofErr w:type="spellStart"/>
-      <w:r>
-        <w:rPr>
-          <w:lang w:val="hu-HU"/>
-        </w:rPr>
-        <w:t>android</w:t>
-      </w:r>
-      <w:proofErr w:type="spellEnd"/>
-      <w:r>
-        <w:rPr>
-          <w:lang w:val="hu-HU"/>
-        </w:rPr>
-        <w:t xml:space="preserve"> készüléken elfut</w:t>
+      <w:r>
+        <w:rPr>
+          <w:lang w:val="hu-HU"/>
+        </w:rPr>
+        <w:t>A</w:t>
+      </w:r>
+      <w:r>
+        <w:rPr>
+          <w:lang w:val="hu-HU"/>
+        </w:rPr>
+        <w:t>ndroid készüléken elfut</w:t>
       </w:r>
       <w:r>
         <w:rPr>
@@ -372,47 +370,59 @@
         </w:rPr>
         <w:t xml:space="preserve">Az </w:t>
       </w:r>
-      <w:proofErr w:type="spellStart"/>
-      <w:r>
-        <w:rPr>
-          <w:lang w:val="hu-HU"/>
-        </w:rPr>
-        <w:t>androidos</w:t>
-      </w:r>
-      <w:proofErr w:type="spellEnd"/>
-      <w:r>
-        <w:rPr>
-          <w:lang w:val="hu-HU"/>
-        </w:rPr>
-        <w:t xml:space="preserve"> operációs rendszer </w:t>
-      </w:r>
-      <w:proofErr w:type="spellStart"/>
-      <w:r>
-        <w:rPr>
-          <w:lang w:val="hu-HU"/>
-        </w:rPr>
-        <w:t>verzója</w:t>
-      </w:r>
-      <w:proofErr w:type="spellEnd"/>
-      <w:r>
-        <w:rPr>
-          <w:lang w:val="hu-HU"/>
-        </w:rPr>
-        <w:t xml:space="preserve"> legalább </w:t>
-      </w:r>
-      <w:proofErr w:type="spellStart"/>
-      <w:r>
-        <w:rPr>
-          <w:lang w:val="hu-HU"/>
-        </w:rPr>
-        <w:t>x.x</w:t>
-      </w:r>
-      <w:proofErr w:type="spellEnd"/>
+      <w:r>
+        <w:rPr>
+          <w:lang w:val="hu-HU"/>
+        </w:rPr>
+        <w:t>A</w:t>
+      </w:r>
+      <w:r>
+        <w:rPr>
+          <w:lang w:val="hu-HU"/>
+        </w:rPr>
+        <w:t>ndroid operációs rendszer verz</w:t>
+      </w:r>
+      <w:r>
+        <w:rPr>
+          <w:lang w:val="hu-HU"/>
+        </w:rPr>
+        <w:t>i</w:t>
+      </w:r>
+      <w:r>
+        <w:rPr>
+          <w:lang w:val="hu-HU"/>
+        </w:rPr>
+        <w:t xml:space="preserve">ója legalább </w:t>
+      </w:r>
+      <w:r>
+        <w:rPr>
+          <w:lang w:val="hu-HU"/>
+        </w:rPr>
+        <w:t>5</w:t>
+      </w:r>
+      <w:r>
+        <w:rPr>
+          <w:lang w:val="hu-HU"/>
+        </w:rPr>
+        <w:t>.</w:t>
+      </w:r>
+      <w:r>
+        <w:rPr>
+          <w:lang w:val="hu-HU"/>
+        </w:rPr>
+        <w:t>0</w:t>
+      </w:r>
       <w:r>
         <w:rPr>
           <w:lang w:val="hu-HU"/>
         </w:rPr>
         <w:t xml:space="preserve"> kell legyen</w:t>
+      </w:r>
+      <w:r>
+        <w:rPr>
+          <w:lang w:val="hu-HU"/>
+        </w:rPr>
+        <w:t>.</w:t>
       </w:r>
     </w:p>
     <w:p>
@@ -430,29 +440,45 @@
         <w:rPr>
           <w:lang w:val="hu-HU"/>
         </w:rPr>
-        <w:t xml:space="preserve">A készülék legalább 100 MB háttértárra és 1 GB szabad </w:t>
-      </w:r>
-      <w:proofErr w:type="gramStart"/>
-      <w:r>
-        <w:rPr>
-          <w:lang w:val="hu-HU"/>
-        </w:rPr>
-        <w:t>RAM-</w:t>
+        <w:t>A készülék legalább 100 MB háttértárra</w:t>
+      </w:r>
+      <w:r>
+        <w:rPr>
+          <w:lang w:val="hu-HU"/>
+        </w:rPr>
+        <w:t>l</w:t>
+      </w:r>
+      <w:r>
+        <w:rPr>
+          <w:lang w:val="hu-HU"/>
+        </w:rPr>
+        <w:t xml:space="preserve"> és 1 GB szabad RAM-</w:t>
       </w:r>
       <w:proofErr w:type="spellStart"/>
       <w:r>
         <w:rPr>
           <w:lang w:val="hu-HU"/>
         </w:rPr>
+        <w:t>m</w:t>
+      </w:r>
+      <w:r>
+        <w:rPr>
+          <w:lang w:val="hu-HU"/>
+        </w:rPr>
         <w:t>al</w:t>
       </w:r>
       <w:proofErr w:type="spellEnd"/>
-      <w:proofErr w:type="gramEnd"/>
       <w:r>
         <w:rPr>
           <w:lang w:val="hu-HU"/>
         </w:rPr>
         <w:t xml:space="preserve"> kell rendelkezzen a biztos működés eléréséhez</w:t>
+      </w:r>
+      <w:r>
+        <w:rPr>
+          <w:lang w:val="hu-HU"/>
+        </w:rPr>
+        <w:t>.</w:t>
       </w:r>
     </w:p>
     <w:p>
@@ -1030,14 +1056,12 @@
         </w:rPr>
         <w:t xml:space="preserve">Ha ezzel készen van, beírja a csatlakozni kívánt szerver </w:t>
       </w:r>
-      <w:proofErr w:type="spellStart"/>
-      <w:r>
-        <w:rPr>
-          <w:lang w:val="hu-HU"/>
-        </w:rPr>
-        <w:t>ip</w:t>
-      </w:r>
-      <w:proofErr w:type="spellEnd"/>
+      <w:r>
+        <w:rPr>
+          <w:lang w:val="hu-HU"/>
+        </w:rPr>
+        <w:t>IP</w:t>
+      </w:r>
       <w:r>
         <w:rPr>
           <w:lang w:val="hu-HU"/>
@@ -1077,79 +1101,79 @@
           <w:lang w:val="hu-HU"/>
         </w:rPr>
       </w:pPr>
-    </w:p>
-    <w:p>
-      <w:pPr>
-        <w:rPr>
-          <w:lang w:val="hu-HU"/>
-        </w:rPr>
-      </w:pPr>
-      <w:r>
-        <w:rPr>
-          <w:lang w:val="hu-HU"/>
-        </w:rPr>
-        <w:t>A felhasználó a játék során találatot szerez, a másik játékos élete csökken.</w:t>
-      </w:r>
-    </w:p>
-    <w:p>
-      <w:pPr>
-        <w:rPr>
-          <w:lang w:val="hu-HU"/>
-        </w:rPr>
-      </w:pPr>
-    </w:p>
-    <w:p>
-      <w:pPr>
-        <w:rPr>
-          <w:lang w:val="hu-HU"/>
-        </w:rPr>
-      </w:pPr>
-      <w:r>
-        <w:rPr>
-          <w:lang w:val="hu-HU"/>
-        </w:rPr>
-        <w:t>Most a felhasználó élete csökkent</w:t>
-      </w:r>
-      <w:r>
-        <w:rPr>
-          <w:lang w:val="hu-HU"/>
-        </w:rPr>
-        <w:t xml:space="preserve"> </w:t>
-      </w:r>
-      <w:r>
-        <w:rPr>
-          <w:lang w:val="hu-HU"/>
-        </w:rPr>
-        <w:t>egy találat után.</w:t>
-      </w:r>
-    </w:p>
-    <w:p>
-      <w:pPr>
-        <w:rPr>
-          <w:lang w:val="hu-HU"/>
-        </w:rPr>
-      </w:pPr>
-    </w:p>
-    <w:p>
-      <w:pPr>
-        <w:rPr>
-          <w:lang w:val="hu-HU"/>
-        </w:rPr>
-      </w:pPr>
-      <w:r>
-        <w:rPr>
-          <w:lang w:val="hu-HU"/>
-        </w:rPr>
-        <w:t>A játékos győzedelmeskedik, így lehetősége van megtekinteni a jutalomvideót</w:t>
-      </w:r>
-      <w:r>
-        <w:rPr>
-          <w:lang w:val="hu-HU"/>
-        </w:rPr>
-        <w:t>, illetve a játék újrakezdése gomb megnyomására.</w:t>
-      </w:r>
       <w:bookmarkStart w:id="0" w:name="_GoBack"/>
       <w:bookmarkEnd w:id="0"/>
+    </w:p>
+    <w:p>
+      <w:pPr>
+        <w:rPr>
+          <w:lang w:val="hu-HU"/>
+        </w:rPr>
+      </w:pPr>
+      <w:r>
+        <w:rPr>
+          <w:lang w:val="hu-HU"/>
+        </w:rPr>
+        <w:t>A felhasználó a játék során találatot szerez, a másik játékos élete csökken.</w:t>
+      </w:r>
+    </w:p>
+    <w:p>
+      <w:pPr>
+        <w:rPr>
+          <w:lang w:val="hu-HU"/>
+        </w:rPr>
+      </w:pPr>
+    </w:p>
+    <w:p>
+      <w:pPr>
+        <w:rPr>
+          <w:lang w:val="hu-HU"/>
+        </w:rPr>
+      </w:pPr>
+      <w:r>
+        <w:rPr>
+          <w:lang w:val="hu-HU"/>
+        </w:rPr>
+        <w:t>Most a felhasználó élete csökkent</w:t>
+      </w:r>
+      <w:r>
+        <w:rPr>
+          <w:lang w:val="hu-HU"/>
+        </w:rPr>
+        <w:t xml:space="preserve"> </w:t>
+      </w:r>
+      <w:r>
+        <w:rPr>
+          <w:lang w:val="hu-HU"/>
+        </w:rPr>
+        <w:t>egy találat után.</w:t>
+      </w:r>
+    </w:p>
+    <w:p>
+      <w:pPr>
+        <w:rPr>
+          <w:lang w:val="hu-HU"/>
+        </w:rPr>
+      </w:pPr>
+    </w:p>
+    <w:p>
+      <w:pPr>
+        <w:rPr>
+          <w:lang w:val="hu-HU"/>
+        </w:rPr>
+      </w:pPr>
+      <w:r>
+        <w:rPr>
+          <w:lang w:val="hu-HU"/>
+        </w:rPr>
+        <w:t>A játékos győzedelmeskedik, így lehetősége van megtekinteni a jutalomvideót</w:t>
+      </w:r>
+      <w:r>
+        <w:rPr>
+          <w:lang w:val="hu-HU"/>
+        </w:rPr>
+        <w:t>, illetve a játék újrakezdése gomb megnyomására.</w:t>
+      </w:r>
     </w:p>
     <w:sectPr>
       <w:pgSz w:w="12240" w:h="15840"/>

</xml_diff>